<commit_message>
Renommage classes + modularite factory
</commit_message>
<xml_diff>
--- a/rapport_final.docx
+++ b/rapport_final.docx
@@ -122,21 +122,12 @@
         <w:t xml:space="preserve">AI22/LO21 – </w:t>
       </w:r>
       <w:bookmarkStart w:id="0" w:name="_Hlk151916163"/>
-      <w:proofErr w:type="spellStart"/>
       <w:r>
         <w:rPr>
           <w:sz w:val="70"/>
           <w:szCs w:val="70"/>
         </w:rPr>
-        <w:t>Splendor</w:t>
-      </w:r>
-      <w:proofErr w:type="spellEnd"/>
-      <w:r>
-        <w:rPr>
-          <w:sz w:val="70"/>
-          <w:szCs w:val="70"/>
-        </w:rPr>
-        <w:t xml:space="preserve"> Duel</w:t>
+        <w:t>Splendor Duel</w:t>
       </w:r>
       <w:bookmarkEnd w:id="0"/>
     </w:p>
@@ -887,15 +878,7 @@
         <w:jc w:val="both"/>
       </w:pPr>
       <w:r>
-        <w:t xml:space="preserve">Depuis début septembre, nous travaillons sur une application graphique permettant de jouer au jeu </w:t>
-      </w:r>
-      <w:proofErr w:type="spellStart"/>
-      <w:r>
-        <w:t>Splendor</w:t>
-      </w:r>
-      <w:proofErr w:type="spellEnd"/>
-      <w:r>
-        <w:t xml:space="preserve"> Duel sur une machine.</w:t>
+        <w:t>Depuis début septembre, nous travaillons sur une application graphique permettant de jouer au jeu Splendor Duel sur une machine.</w:t>
       </w:r>
     </w:p>
     <w:p>
@@ -950,10 +933,7 @@
         <w:jc w:val="both"/>
       </w:pPr>
       <w:r>
-        <w:t>Une fonctionnalité que nous n’avons pas eu le temps de finir à cause d’une trop grosse dette technique est la possibilité de sauvegarder sa partie. Les composants de sauvegarde existent et fonctionnent mais afin de gagner du temps dans la conception nous avons fait un découplage trop fort entre l</w:t>
-      </w:r>
-      <w:r>
-        <w:t>’</w:t>
+        <w:t>Une fonctionnalité que nous n’avons pas eu le temps de finir à cause d’une trop grosse dette technique est la possibilité de sauvegarder sa partie. Les composants de sauvegarde existent et fonctionnent mais afin de gagner du temps dans la conception nous avons fait un découplage trop fort entre l’</w:t>
       </w:r>
       <w:r>
         <w:t xml:space="preserve">UI </w:t>
@@ -1261,29 +1241,16 @@
       <w:r>
         <w:t>On crée ensuite les joueurs avec leurs noms et aucune possession.</w:t>
       </w:r>
+      <w:r>
+        <w:t xml:space="preserve"> Si  l’utilisateur a choisi d’affronter une IA, on remplace un des joueurs par une IA nommée « IA ».</w:t>
+      </w:r>
     </w:p>
     <w:p>
       <w:pPr>
         <w:jc w:val="both"/>
       </w:pPr>
       <w:r>
-        <w:t xml:space="preserve">A partir de ce moment, on instancie les classes </w:t>
-      </w:r>
-      <w:proofErr w:type="spellStart"/>
-      <w:r>
-        <w:t>SingletonSplendorDuel</w:t>
-      </w:r>
-      <w:proofErr w:type="spellEnd"/>
-      <w:r>
-        <w:t xml:space="preserve"> et </w:t>
-      </w:r>
-      <w:proofErr w:type="spellStart"/>
-      <w:r>
-        <w:t>SingletonGameHandler</w:t>
-      </w:r>
-      <w:proofErr w:type="spellEnd"/>
-      <w:r>
-        <w:t xml:space="preserve"> qui sont respectivement les classes principales pour l’UI et la logique du jeu</w:t>
+        <w:t>A partir de ce moment, on instancie les classes SingletonSplendorDuel et SingletonGameHandler qui sont respectivement les classes principales pour l’UI et la logique du jeu</w:t>
       </w:r>
       <w:r>
         <w:t xml:space="preserve">. </w:t>
@@ -1294,23 +1261,7 @@
         <w:jc w:val="both"/>
       </w:pPr>
       <w:r>
-        <w:t xml:space="preserve">Cette génération à lieu dans une </w:t>
-      </w:r>
-      <w:proofErr w:type="spellStart"/>
-      <w:r>
-        <w:t>Factory</w:t>
-      </w:r>
-      <w:proofErr w:type="spellEnd"/>
-      <w:r>
-        <w:t xml:space="preserve">, le but est de pouvoir plus tard remplacer cette </w:t>
-      </w:r>
-      <w:proofErr w:type="spellStart"/>
-      <w:r>
-        <w:t>Factory</w:t>
-      </w:r>
-      <w:proofErr w:type="spellEnd"/>
-      <w:r>
-        <w:t xml:space="preserve"> par une autre dans le cas ou le jeu serait amené à évoluer.</w:t>
+        <w:t>Cette génération à lieu dans une Factory, le but est de pouvoir plus tard remplacer cette Factory par une autre dans le cas ou le jeu serait amené à évoluer.</w:t>
       </w:r>
     </w:p>
     <w:p>
@@ -1329,24 +1280,265 @@
     </w:p>
     <w:p>
       <w:pPr>
+        <w:jc w:val="center"/>
+      </w:pPr>
+      <w:r>
+        <w:rPr>
+          <w:noProof/>
+        </w:rPr>
+        <w:drawing>
+          <wp:inline distT="0" distB="0" distL="0" distR="0" wp14:anchorId="5E5201C8" wp14:editId="51886056">
+            <wp:extent cx="4876457" cy="4524375"/>
+            <wp:effectExtent l="0" t="0" r="635" b="0"/>
+            <wp:docPr id="1656926282" name="Graphique 3"/>
+            <wp:cNvGraphicFramePr>
+              <a:graphicFrameLocks xmlns:a="http://schemas.openxmlformats.org/drawingml/2006/main" noChangeAspect="1"/>
+            </wp:cNvGraphicFramePr>
+            <a:graphic xmlns:a="http://schemas.openxmlformats.org/drawingml/2006/main">
+              <a:graphicData uri="http://schemas.openxmlformats.org/drawingml/2006/picture">
+                <pic:pic xmlns:pic="http://schemas.openxmlformats.org/drawingml/2006/picture">
+                  <pic:nvPicPr>
+                    <pic:cNvPr id="1656926282" name="Graphique 1656926282"/>
+                    <pic:cNvPicPr/>
+                  </pic:nvPicPr>
+                  <pic:blipFill>
+                    <a:blip r:embed="rId13">
+                      <a:extLst>
+                        <a:ext uri="{28A0092B-C50C-407E-A947-70E740481C1C}">
+                          <a14:useLocalDpi xmlns:a14="http://schemas.microsoft.com/office/drawing/2010/main" val="0"/>
+                        </a:ext>
+                        <a:ext uri="{96DAC541-7B7A-43D3-8B79-37D633B846F1}">
+                          <asvg:svgBlip xmlns:asvg="http://schemas.microsoft.com/office/drawing/2016/SVG/main" r:embed="rId14"/>
+                        </a:ext>
+                      </a:extLst>
+                    </a:blip>
+                    <a:stretch>
+                      <a:fillRect/>
+                    </a:stretch>
+                  </pic:blipFill>
+                  <pic:spPr>
+                    <a:xfrm>
+                      <a:off x="0" y="0"/>
+                      <a:ext cx="4899202" cy="4545478"/>
+                    </a:xfrm>
+                    <a:prstGeom prst="rect">
+                      <a:avLst/>
+                    </a:prstGeom>
+                  </pic:spPr>
+                </pic:pic>
+              </a:graphicData>
+            </a:graphic>
+          </wp:inline>
+        </w:drawing>
+      </w:r>
+    </w:p>
+    <w:p>
+      <w:pPr>
+        <w:pStyle w:val="Titre2"/>
+      </w:pPr>
+      <w:bookmarkStart w:id="5" w:name="_Toc154225786"/>
+      <w:r>
+        <w:lastRenderedPageBreak/>
+        <w:t>Composants UI</w:t>
+      </w:r>
+      <w:bookmarkEnd w:id="5"/>
+    </w:p>
+    <w:p>
+      <w:r>
+        <w:t xml:space="preserve">Nos composants UI servent à gérer les interactions </w:t>
+      </w:r>
+      <w:r>
+        <w:t>entre l’utilisateur et la logique.</w:t>
+      </w:r>
+    </w:p>
+    <w:p>
+      <w:r>
+        <w:t>Ainsi, nous répartissons nos composants UI en 4 parties :</w:t>
+      </w:r>
+    </w:p>
+    <w:p>
+      <w:pPr>
+        <w:pStyle w:val="Paragraphedeliste"/>
+        <w:numPr>
+          <w:ilvl w:val="0"/>
+          <w:numId w:val="2"/>
+        </w:numPr>
+      </w:pPr>
+      <w:r>
+        <w:t xml:space="preserve">Les composants « Généraux » </w:t>
+      </w:r>
+    </w:p>
+    <w:p>
+      <w:pPr>
+        <w:pStyle w:val="Paragraphedeliste"/>
+        <w:numPr>
+          <w:ilvl w:val="0"/>
+          <w:numId w:val="2"/>
+        </w:numPr>
+      </w:pPr>
+      <w:r>
+        <w:t>Les composants « Board » qui concernent le plateau</w:t>
+      </w:r>
+    </w:p>
+    <w:p>
+      <w:pPr>
+        <w:pStyle w:val="Paragraphedeliste"/>
+        <w:numPr>
+          <w:ilvl w:val="0"/>
+          <w:numId w:val="2"/>
+        </w:numPr>
+      </w:pPr>
+      <w:r>
+        <w:t>Les composants « Menu » qui concernent les différents menus du jeu</w:t>
+      </w:r>
+    </w:p>
+    <w:p>
+      <w:pPr>
+        <w:pStyle w:val="Paragraphedeliste"/>
+        <w:numPr>
+          <w:ilvl w:val="0"/>
+          <w:numId w:val="2"/>
+        </w:numPr>
+      </w:pPr>
+      <w:r>
+        <w:t>Les composants « Player » qui concernent le joueur</w:t>
+      </w:r>
+    </w:p>
+    <w:p>
+      <w:pPr>
         <w:jc w:val="both"/>
       </w:pPr>
-    </w:p>
+      <w:r>
+        <w:t xml:space="preserve">Les composants </w:t>
+      </w:r>
+      <w:r>
+        <w:t>« </w:t>
+      </w:r>
+      <w:r>
+        <w:t>Généraux</w:t>
+      </w:r>
+      <w:r>
+        <w:t> »</w:t>
+      </w:r>
+      <w:r>
+        <w:t xml:space="preserve"> sont appelés un peu partout dans l’UI (on peut penser aux cartes par exemples qui sont affichées chez le joueur et sur le plateau de jeu)</w:t>
+      </w:r>
+      <w:r>
+        <w:t>.</w:t>
+      </w:r>
+      <w:r>
+        <w:t xml:space="preserve"> On y retrouve des classes </w:t>
+      </w:r>
+      <w:r>
+        <w:t xml:space="preserve">abstraites </w:t>
+      </w:r>
+      <w:r>
+        <w:t xml:space="preserve">comme CardContainerGUI et GemmesContainerGUI </w:t>
+      </w:r>
+      <w:r>
+        <w:t>qui imposent la gestion d’</w:t>
+      </w:r>
+      <w:r>
+        <w:t>évènements</w:t>
+      </w:r>
+      <w:r>
+        <w:t xml:space="preserve"> comme click ou le scroll sur d’autre composants UI.</w:t>
+      </w:r>
+      <w:r>
+        <w:t xml:space="preserve"> On y retrouve la classe SingletonSplendorDuel qui est la classe mère de toute l’UI du jeu</w:t>
+      </w:r>
+      <w:r>
+        <w:t>.</w:t>
+      </w:r>
+    </w:p>
+    <w:p>
+      <w:pPr>
+        <w:jc w:val="both"/>
+      </w:pPr>
+      <w:r>
+        <w:t xml:space="preserve">Les </w:t>
+      </w:r>
+      <w:r>
+        <w:t>composants «</w:t>
+      </w:r>
+      <w:r>
+        <w:t> Board » concernent l’affichage d</w:t>
+      </w:r>
+      <w:r>
+        <w:t>u plateau, on y retrouve les classes UI chargées de gérer les cartes affichées sur le plateau</w:t>
+      </w:r>
+      <w:r>
+        <w:t xml:space="preserve"> (BoardCardUI)</w:t>
+      </w:r>
+      <w:r>
+        <w:t>, le plateau avec les gemmes</w:t>
+      </w:r>
+      <w:r>
+        <w:t xml:space="preserve"> (BoardUI)</w:t>
+      </w:r>
+      <w:r>
+        <w:t xml:space="preserve"> </w:t>
+      </w:r>
+      <w:r>
+        <w:t>ou encore la gestion de l’affichage des cartes nobles (PersonnageBoardUI)</w:t>
+      </w:r>
+      <w:r>
+        <w:t>.</w:t>
+      </w:r>
+      <w:r>
+        <w:t xml:space="preserve"> </w:t>
+      </w:r>
+    </w:p>
+    <w:p>
+      <w:pPr>
+        <w:jc w:val="both"/>
+      </w:pPr>
+      <w:r>
+        <w:t xml:space="preserve">Les composants « Menu » concernent </w:t>
+      </w:r>
+      <w:r>
+        <w:t>les petits menus rapides</w:t>
+      </w:r>
+      <w:r>
+        <w:t xml:space="preserve"> qui s’affichent au lancement de l’application et à la fin d’une partie.</w:t>
+      </w:r>
+    </w:p>
+    <w:p>
+      <w:pPr>
+        <w:jc w:val="both"/>
+      </w:pPr>
+      <w:r>
+        <w:t>Les composants « Player » concernent l’affichage des informations concernant les joueurs</w:t>
+      </w:r>
+      <w:r>
+        <w:t>. On y retrouve des classes chargées d’afficher les cartes du joueur (PlayerCardUI), ses points (PlayerPointsUI) ou plus simplement son nom (PlayerNameUI)</w:t>
+      </w:r>
+      <w:r>
+        <w:t>. La classe qui compose toutes les cl</w:t>
+      </w:r>
+      <w:r>
+        <w:t>a</w:t>
+      </w:r>
+      <w:r>
+        <w:t>sses de cette catégorie est PlayerUI</w:t>
+      </w:r>
+      <w:r>
+        <w:t>.</w:t>
+      </w:r>
+    </w:p>
+    <w:p>
+      <w:pPr>
+        <w:jc w:val="both"/>
+      </w:pPr>
+      <w:r>
+        <w:t>Voici un MCD présentant notre architecture UI :</w:t>
+      </w:r>
+    </w:p>
+    <w:p/>
     <w:p>
       <w:pPr>
         <w:pStyle w:val="Titre2"/>
       </w:pPr>
-      <w:bookmarkStart w:id="5" w:name="_Toc154225786"/>
-      <w:r>
-        <w:t>Composants UI</w:t>
-      </w:r>
-      <w:bookmarkEnd w:id="5"/>
-    </w:p>
-    <w:p/>
-    <w:p>
-      <w:pPr>
-        <w:pStyle w:val="Titre2"/>
-      </w:pPr>
       <w:bookmarkStart w:id="6" w:name="_Toc154225787"/>
       <w:r>
         <w:t>Modula</w:t>
@@ -1368,9 +1560,54 @@
       </w:r>
       <w:bookmarkEnd w:id="6"/>
     </w:p>
-    <w:p/>
+    <w:p>
+      <w:pPr>
+        <w:jc w:val="both"/>
+      </w:pPr>
+      <w:r>
+        <w:t xml:space="preserve">Notre architecture est assez permissive en ce qui concerne la modification des classes. Cela est principalement </w:t>
+      </w:r>
+      <w:r>
+        <w:t>dû</w:t>
+      </w:r>
+      <w:r>
+        <w:t xml:space="preserve"> à la GameFactory qui à comme responsabilité l’instantiation des classes. Si par exemple je modifie la classe Card (</w:t>
+      </w:r>
+      <w:r>
+        <w:t>qui a</w:t>
+      </w:r>
+      <w:r>
+        <w:t xml:space="preserve"> de nombreuses dépendances) de telle sorte a ce que son interface reste la même mais que ses attributs ou sa construction change, nous n’avons qu’</w:t>
+      </w:r>
+      <w:r>
+        <w:t>à</w:t>
+      </w:r>
+      <w:r>
+        <w:t xml:space="preserve"> modifier la GameFactory pour que la modification soit faite correctement.</w:t>
+      </w:r>
+      <w:r>
+        <w:t xml:space="preserve"> De plus, nous pouvons ajouter</w:t>
+      </w:r>
+      <w:r>
+        <w:t>/retirer</w:t>
+      </w:r>
+      <w:r>
+        <w:t xml:space="preserve"> des </w:t>
+      </w:r>
+      <w:r>
+        <w:t>cartes simplement en modifiant le fichier cards.xml qui les gère.</w:t>
+      </w:r>
+    </w:p>
+    <w:p>
+      <w:pPr>
+        <w:jc w:val="both"/>
+      </w:pPr>
+      <w:r>
+        <w:t xml:space="preserve">Cependant, comme déjà mantionné dans ce rapport, nousa </w:t>
+      </w:r>
+    </w:p>
     <w:sectPr>
-      <w:footerReference w:type="default" r:id="rId13"/>
+      <w:footerReference w:type="default" r:id="rId15"/>
       <w:pgSz w:w="11906" w:h="16838"/>
       <w:pgMar w:top="1417" w:right="1417" w:bottom="1417" w:left="1417" w:header="708" w:footer="708" w:gutter="0"/>
       <w:pgNumType w:start="0"/>
@@ -2107,7 +2344,7 @@
   <w:style w:type="paragraph" w:default="1" w:styleId="Normal">
     <w:name w:val="Normal"/>
     <w:qFormat/>
-    <w:rsid w:val="002D0737"/>
+    <w:rsid w:val="00754342"/>
   </w:style>
   <w:style w:type="paragraph" w:styleId="Titre1">
     <w:name w:val="heading 1"/>

</xml_diff>